<commit_message>
doc upload functinalit + Fabric -> I will remember you !!!
</commit_message>
<xml_diff>
--- a/djangosandbox/main/static/Template.docx
+++ b/djangosandbox/main/static/Template.docx
@@ -1410,7 +1410,6 @@
         <w:jc w:val="both"/>
         <w:rPr>
           <w:rFonts w:ascii="Times New Roman" w:eastAsia="Times New Roman" w:hAnsi="Times New Roman"/>
-          <w:b/>
           <w:sz w:val="28"/>
           <w:szCs w:val="28"/>
           <w:lang w:val="en-US" w:eastAsia="ru-RU"/>
@@ -1425,17 +1424,33 @@
         </w:rPr>
         <w:t xml:space="preserve">That is to certify that in </w:t>
       </w:r>
-      <w:bookmarkStart w:id="0" w:name="Academic_Year"/>
-      <w:r>
-        <w:rPr>
-          <w:rFonts w:ascii="Times New Roman" w:eastAsia="Times New Roman" w:hAnsi="Times New Roman"/>
-          <w:sz w:val="28"/>
-          <w:szCs w:val="28"/>
-          <w:lang w:val="en-US" w:eastAsia="ru-RU"/>
-        </w:rPr>
-        <w:t>2018-2019</w:t>
-      </w:r>
-      <w:bookmarkEnd w:id="0"/>
+      <w:r>
+        <w:rPr>
+          <w:rFonts w:ascii="Times New Roman" w:eastAsia="Times New Roman" w:hAnsi="Times New Roman"/>
+          <w:sz w:val="28"/>
+          <w:szCs w:val="28"/>
+          <w:lang w:val="en-US" w:eastAsia="ru-RU"/>
+        </w:rPr>
+        <w:t>2019</w:t>
+      </w:r>
+      <w:r>
+        <w:rPr>
+          <w:rFonts w:ascii="Times New Roman" w:eastAsia="Times New Roman" w:hAnsi="Times New Roman"/>
+          <w:sz w:val="28"/>
+          <w:szCs w:val="28"/>
+          <w:lang w:val="en-US" w:eastAsia="ru-RU"/>
+        </w:rPr>
+        <w:t>-20</w:t>
+      </w:r>
+      <w:r>
+        <w:rPr>
+          <w:rFonts w:ascii="Times New Roman" w:eastAsia="Times New Roman" w:hAnsi="Times New Roman"/>
+          <w:sz w:val="28"/>
+          <w:szCs w:val="28"/>
+          <w:lang w:val="en-US" w:eastAsia="ru-RU"/>
+        </w:rPr>
+        <w:t>20</w:t>
+      </w:r>
       <w:r>
         <w:rPr>
           <w:rFonts w:ascii="Times New Roman" w:eastAsia="Times New Roman" w:hAnsi="Times New Roman"/>
@@ -1445,17 +1460,84 @@
         </w:rPr>
         <w:t xml:space="preserve"> academic year the citizen of </w:t>
       </w:r>
-      <w:bookmarkStart w:id="1" w:name="Country"/>
-      <w:r>
-        <w:rPr>
-          <w:rFonts w:ascii="Times New Roman" w:eastAsia="Times New Roman" w:hAnsi="Times New Roman"/>
-          <w:sz w:val="28"/>
-          <w:szCs w:val="28"/>
-          <w:lang w:val="en-US" w:eastAsia="ru-RU"/>
-        </w:rPr>
-        <w:t>Morocco</w:t>
-      </w:r>
-      <w:bookmarkEnd w:id="1"/>
+      <w:proofErr w:type="gramStart"/>
+      <w:r>
+        <w:rPr>
+          <w:rFonts w:ascii="Times New Roman" w:eastAsia="Times New Roman" w:hAnsi="Times New Roman"/>
+          <w:sz w:val="28"/>
+          <w:szCs w:val="28"/>
+          <w:lang w:val="en-US" w:eastAsia="ru-RU"/>
+        </w:rPr>
+        <w:t>{{ country</w:t>
+      </w:r>
+      <w:proofErr w:type="gramEnd"/>
+      <w:r>
+        <w:rPr>
+          <w:rFonts w:ascii="Times New Roman" w:eastAsia="Times New Roman" w:hAnsi="Times New Roman"/>
+          <w:sz w:val="28"/>
+          <w:szCs w:val="28"/>
+          <w:lang w:val="en-US" w:eastAsia="ru-RU"/>
+        </w:rPr>
+        <w:t xml:space="preserve"> }} </w:t>
+      </w:r>
+      <w:r>
+        <w:rPr>
+          <w:rFonts w:ascii="Times New Roman" w:eastAsia="Times New Roman" w:hAnsi="Times New Roman"/>
+          <w:b/>
+          <w:color w:val="000000" w:themeColor="text1"/>
+          <w:sz w:val="28"/>
+          <w:szCs w:val="28"/>
+          <w:lang w:val="en-US" w:eastAsia="ru-RU"/>
+        </w:rPr>
+        <w:t>{{ n</w:t>
+      </w:r>
+      <w:r>
+        <w:rPr>
+          <w:rFonts w:ascii="Times New Roman" w:eastAsia="Times New Roman" w:hAnsi="Times New Roman"/>
+          <w:b/>
+          <w:color w:val="000000" w:themeColor="text1"/>
+          <w:sz w:val="28"/>
+          <w:szCs w:val="28"/>
+          <w:lang w:val="en-US" w:eastAsia="ru-RU"/>
+        </w:rPr>
+        <w:t xml:space="preserve">ame }} </w:t>
+      </w:r>
+      <w:r>
+        <w:rPr>
+          <w:rFonts w:ascii="Times New Roman" w:eastAsia="Times New Roman" w:hAnsi="Times New Roman"/>
+          <w:sz w:val="28"/>
+          <w:szCs w:val="28"/>
+          <w:lang w:val="en-US" w:eastAsia="ru-RU"/>
+        </w:rPr>
+        <w:t xml:space="preserve">is the </w:t>
+      </w:r>
+      <w:r>
+        <w:rPr>
+          <w:rFonts w:ascii="Times New Roman" w:eastAsia="Times New Roman" w:hAnsi="Times New Roman"/>
+          <w:sz w:val="28"/>
+          <w:szCs w:val="28"/>
+          <w:lang w:val="en-US" w:eastAsia="ru-RU"/>
+        </w:rPr>
+        <w:t>{{ grade }}</w:t>
+      </w:r>
+      <w:r>
+        <w:rPr>
+          <w:rFonts w:ascii="Times New Roman" w:eastAsia="Times New Roman" w:hAnsi="Times New Roman"/>
+          <w:sz w:val="28"/>
+          <w:szCs w:val="28"/>
+          <w:lang w:val="en-US" w:eastAsia="ru-RU"/>
+        </w:rPr>
+        <w:t xml:space="preserve"> yea</w:t>
+      </w:r>
+      <w:r>
+        <w:rPr>
+          <w:rFonts w:ascii="Times New Roman" w:eastAsia="Times New Roman" w:hAnsi="Times New Roman"/>
+          <w:sz w:val="28"/>
+          <w:szCs w:val="28"/>
+          <w:lang w:val="en-US" w:eastAsia="ru-RU"/>
+        </w:rPr>
+        <w:t>r{{</w:t>
+      </w:r>
       <w:r>
         <w:rPr>
           <w:rFonts w:ascii="Times New Roman" w:eastAsia="Times New Roman" w:hAnsi="Times New Roman"/>
@@ -1465,79 +1547,85 @@
         </w:rPr>
         <w:t xml:space="preserve"> </w:t>
       </w:r>
-      <w:r>
-        <w:rPr>
-          <w:rFonts w:ascii="Times New Roman" w:eastAsia="Times New Roman" w:hAnsi="Times New Roman"/>
-          <w:sz w:val="28"/>
-          <w:szCs w:val="28"/>
-          <w:lang w:val="en-US" w:eastAsia="ru-RU"/>
-        </w:rPr>
-        <w:t xml:space="preserve">  </w:t>
-      </w:r>
-      <w:r>
-        <w:rPr>
-          <w:rFonts w:ascii="Times New Roman" w:eastAsia="Times New Roman" w:hAnsi="Times New Roman"/>
-          <w:b/>
-          <w:sz w:val="28"/>
-          <w:szCs w:val="28"/>
-          <w:lang w:val="en-US" w:eastAsia="ru-RU"/>
-        </w:rPr>
-        <w:t xml:space="preserve"> </w:t>
-      </w:r>
-      <w:r>
-        <w:rPr>
-          <w:rFonts w:ascii="Times New Roman" w:eastAsia="Times New Roman" w:hAnsi="Times New Roman"/>
-          <w:b/>
-          <w:sz w:val="28"/>
-          <w:szCs w:val="28"/>
-          <w:lang w:val="en-US" w:eastAsia="ru-RU"/>
-        </w:rPr>
-        <w:t xml:space="preserve">  </w:t>
-      </w:r>
-      <w:r>
-        <w:rPr>
-          <w:rFonts w:ascii="Times New Roman" w:eastAsia="Times New Roman" w:hAnsi="Times New Roman"/>
-          <w:b/>
-          <w:sz w:val="28"/>
-          <w:szCs w:val="28"/>
-          <w:lang w:val="en-US" w:eastAsia="ru-RU"/>
-        </w:rPr>
-        <w:t xml:space="preserve"> </w:t>
-      </w:r>
-    </w:p>
-    <w:p>
-      <w:pPr>
-        <w:spacing w:after="200" w:line="360" w:lineRule="auto"/>
-        <w:ind w:firstLine="708"/>
-        <w:jc w:val="both"/>
-        <w:rPr>
-          <w:rFonts w:ascii="Times New Roman" w:eastAsia="Times New Roman" w:hAnsi="Times New Roman"/>
-          <w:sz w:val="28"/>
-          <w:szCs w:val="28"/>
-          <w:lang w:val="en-US" w:eastAsia="ru-RU"/>
-        </w:rPr>
-      </w:pPr>
-      <w:bookmarkStart w:id="2" w:name="_GoBack"/>
+      <w:proofErr w:type="spellStart"/>
+      <w:r>
+        <w:rPr>
+          <w:rFonts w:ascii="Times New Roman" w:eastAsia="Times New Roman" w:hAnsi="Times New Roman"/>
+          <w:sz w:val="28"/>
+          <w:szCs w:val="28"/>
+          <w:lang w:val="en-US" w:eastAsia="ru-RU"/>
+        </w:rPr>
+        <w:t>study_form</w:t>
+      </w:r>
+      <w:proofErr w:type="spellEnd"/>
+      <w:r>
+        <w:rPr>
+          <w:rFonts w:ascii="Times New Roman" w:eastAsia="Times New Roman" w:hAnsi="Times New Roman"/>
+          <w:sz w:val="28"/>
+          <w:szCs w:val="28"/>
+          <w:lang w:val="en-US" w:eastAsia="ru-RU"/>
+        </w:rPr>
+        <w:t xml:space="preserve"> }}</w:t>
+      </w:r>
+      <w:r>
+        <w:rPr>
+          <w:rFonts w:ascii="Times New Roman" w:eastAsia="Times New Roman" w:hAnsi="Times New Roman"/>
+          <w:sz w:val="28"/>
+          <w:szCs w:val="28"/>
+          <w:lang w:val="en-US" w:eastAsia="ru-RU"/>
+        </w:rPr>
+        <w:t xml:space="preserve"> time</w:t>
+      </w:r>
+      <w:r>
+        <w:rPr>
+          <w:rFonts w:ascii="Times New Roman" w:eastAsia="Times New Roman" w:hAnsi="Times New Roman"/>
+          <w:sz w:val="28"/>
+          <w:szCs w:val="28"/>
+          <w:lang w:val="en-US" w:eastAsia="ru-RU"/>
+        </w:rPr>
+        <w:t xml:space="preserve"> student of the </w:t>
+      </w:r>
+      <w:r>
+        <w:rPr>
+          <w:rFonts w:ascii="Times New Roman" w:eastAsia="Times New Roman" w:hAnsi="Times New Roman"/>
+          <w:sz w:val="28"/>
+          <w:szCs w:val="28"/>
+          <w:lang w:val="en-US" w:eastAsia="ru-RU"/>
+        </w:rPr>
+        <w:t>{{ faculty }}</w:t>
+      </w:r>
+      <w:r>
+        <w:rPr>
+          <w:rFonts w:ascii="Times New Roman" w:eastAsia="Times New Roman" w:hAnsi="Times New Roman"/>
+          <w:sz w:val="28"/>
+          <w:szCs w:val="28"/>
+          <w:lang w:val="en-US" w:eastAsia="ru-RU"/>
+        </w:rPr>
+        <w:t xml:space="preserve"> faculty </w:t>
+      </w:r>
+      <w:r>
+        <w:rPr>
+          <w:rFonts w:ascii="Times New Roman" w:eastAsia="Times New Roman" w:hAnsi="Times New Roman"/>
+          <w:sz w:val="28"/>
+          <w:szCs w:val="28"/>
+          <w:lang w:val="en-US" w:eastAsia="ru-RU"/>
+        </w:rPr>
+        <w:t xml:space="preserve"> of Kyiv National University of Construction and Architecture. </w:t>
+      </w:r>
       <w:proofErr w:type="gramStart"/>
       <w:r>
         <w:rPr>
           <w:rFonts w:ascii="Times New Roman" w:eastAsia="Times New Roman" w:hAnsi="Times New Roman"/>
-          <w:b/>
-          <w:i/>
-          <w:color w:val="FF0000"/>
-          <w:sz w:val="28"/>
-          <w:szCs w:val="28"/>
-          <w:lang w:val="en-US" w:eastAsia="ru-RU"/>
-        </w:rPr>
-        <w:t>{{ Name</w:t>
+          <w:sz w:val="28"/>
+          <w:szCs w:val="28"/>
+          <w:lang w:val="en-US" w:eastAsia="ru-RU"/>
+        </w:rPr>
+        <w:t>{{ gender</w:t>
       </w:r>
       <w:proofErr w:type="gramEnd"/>
       <w:r>
         <w:rPr>
           <w:rFonts w:ascii="Times New Roman" w:eastAsia="Times New Roman" w:hAnsi="Times New Roman"/>
-          <w:b/>
-          <w:i/>
-          <w:color w:val="FF0000"/>
           <w:sz w:val="28"/>
           <w:szCs w:val="28"/>
           <w:lang w:val="en-US" w:eastAsia="ru-RU"/>
@@ -1547,124 +1635,21 @@
       <w:r>
         <w:rPr>
           <w:rFonts w:ascii="Times New Roman" w:eastAsia="Times New Roman" w:hAnsi="Times New Roman"/>
-          <w:b/>
-          <w:color w:val="FF0000"/>
-          <w:sz w:val="28"/>
-          <w:szCs w:val="28"/>
-          <w:lang w:val="en-US" w:eastAsia="ru-RU"/>
-        </w:rPr>
-        <w:t xml:space="preserve"> </w:t>
-      </w:r>
-      <w:bookmarkEnd w:id="2"/>
-      <w:r>
-        <w:rPr>
-          <w:rFonts w:ascii="Times New Roman" w:eastAsia="Times New Roman" w:hAnsi="Times New Roman"/>
-          <w:sz w:val="28"/>
-          <w:szCs w:val="28"/>
-          <w:lang w:val="en-US" w:eastAsia="ru-RU"/>
-        </w:rPr>
-        <w:t xml:space="preserve">is the </w:t>
-      </w:r>
-      <w:bookmarkStart w:id="3" w:name="Year_Of_Study"/>
-      <w:r>
-        <w:rPr>
-          <w:rFonts w:ascii="Times New Roman" w:eastAsia="Times New Roman" w:hAnsi="Times New Roman"/>
-          <w:sz w:val="28"/>
-          <w:szCs w:val="28"/>
-          <w:lang w:val="en-US" w:eastAsia="ru-RU"/>
-        </w:rPr>
-        <w:t>first</w:t>
-      </w:r>
-      <w:r>
-        <w:rPr>
-          <w:rFonts w:ascii="Times New Roman" w:eastAsia="Times New Roman" w:hAnsi="Times New Roman"/>
-          <w:sz w:val="28"/>
-          <w:szCs w:val="28"/>
-          <w:lang w:val="en-US" w:eastAsia="ru-RU"/>
-        </w:rPr>
-        <w:t xml:space="preserve"> year</w:t>
-      </w:r>
-      <w:bookmarkEnd w:id="3"/>
-      <w:r>
-        <w:rPr>
-          <w:rFonts w:ascii="Times New Roman" w:eastAsia="Times New Roman" w:hAnsi="Times New Roman"/>
-          <w:sz w:val="28"/>
-          <w:szCs w:val="28"/>
-          <w:lang w:val="en-US" w:eastAsia="ru-RU"/>
-        </w:rPr>
-        <w:t xml:space="preserve"> </w:t>
-      </w:r>
-      <w:bookmarkStart w:id="4" w:name="full_part"/>
-      <w:r>
-        <w:rPr>
-          <w:rFonts w:ascii="Times New Roman" w:eastAsia="Times New Roman" w:hAnsi="Times New Roman"/>
-          <w:sz w:val="28"/>
-          <w:szCs w:val="28"/>
-          <w:lang w:val="en-US" w:eastAsia="ru-RU"/>
-        </w:rPr>
-        <w:t>full time</w:t>
-      </w:r>
-      <w:bookmarkEnd w:id="4"/>
-      <w:r>
-        <w:rPr>
-          <w:rFonts w:ascii="Times New Roman" w:eastAsia="Times New Roman" w:hAnsi="Times New Roman"/>
-          <w:sz w:val="28"/>
-          <w:szCs w:val="28"/>
-          <w:lang w:val="en-US" w:eastAsia="ru-RU"/>
-        </w:rPr>
-        <w:t xml:space="preserve"> student of the </w:t>
-      </w:r>
-      <w:bookmarkStart w:id="5" w:name="Faculty"/>
-      <w:r>
-        <w:rPr>
-          <w:rFonts w:ascii="Times New Roman" w:eastAsia="Times New Roman" w:hAnsi="Times New Roman"/>
-          <w:sz w:val="28"/>
-          <w:szCs w:val="28"/>
-          <w:lang w:val="en-US" w:eastAsia="ru-RU"/>
-        </w:rPr>
-        <w:t xml:space="preserve">Architectural faculty </w:t>
-      </w:r>
-      <w:bookmarkEnd w:id="5"/>
-      <w:r>
-        <w:rPr>
-          <w:rFonts w:ascii="Times New Roman" w:eastAsia="Times New Roman" w:hAnsi="Times New Roman"/>
-          <w:sz w:val="28"/>
-          <w:szCs w:val="28"/>
-          <w:lang w:val="en-US" w:eastAsia="ru-RU"/>
-        </w:rPr>
-        <w:t xml:space="preserve"> of Kyiv National University of Construction and Architecture. </w:t>
-      </w:r>
-      <w:bookmarkStart w:id="6" w:name="Gender"/>
-      <w:r>
-        <w:rPr>
-          <w:rFonts w:ascii="Times New Roman" w:eastAsia="Times New Roman" w:hAnsi="Times New Roman"/>
-          <w:sz w:val="28"/>
-          <w:szCs w:val="28"/>
-          <w:lang w:val="en-US" w:eastAsia="ru-RU"/>
-        </w:rPr>
-        <w:t>His</w:t>
-      </w:r>
-      <w:bookmarkEnd w:id="6"/>
-      <w:r>
-        <w:rPr>
-          <w:rFonts w:ascii="Times New Roman" w:eastAsia="Times New Roman" w:hAnsi="Times New Roman"/>
           <w:sz w:val="28"/>
           <w:szCs w:val="28"/>
           <w:lang w:val="en-US" w:eastAsia="ru-RU"/>
         </w:rPr>
         <w:t xml:space="preserve"> specialty is </w:t>
       </w:r>
-      <w:bookmarkStart w:id="7" w:name="Speciality"/>
-      <w:r>
-        <w:rPr>
-          <w:rFonts w:ascii="Times New Roman" w:eastAsia="Times New Roman" w:hAnsi="Times New Roman"/>
-          <w:sz w:val="28"/>
-          <w:szCs w:val="28"/>
-          <w:lang w:val="en-US" w:eastAsia="ru-RU"/>
-        </w:rPr>
-        <w:t>191 (Architecture and Urban Development)</w:t>
-      </w:r>
-      <w:bookmarkEnd w:id="7"/>
+      <w:r>
+        <w:rPr>
+          <w:rFonts w:ascii="Times New Roman" w:eastAsia="Times New Roman" w:hAnsi="Times New Roman"/>
+          <w:sz w:val="28"/>
+          <w:szCs w:val="28"/>
+          <w:lang w:val="en-US" w:eastAsia="ru-RU"/>
+        </w:rPr>
+        <w:t>{{ specialty }}</w:t>
+      </w:r>
       <w:r>
         <w:rPr>
           <w:rFonts w:ascii="Times New Roman" w:eastAsia="Times New Roman" w:hAnsi="Times New Roman"/>
@@ -1696,14 +1681,45 @@
         </w:rPr>
         <w:t xml:space="preserve">Receiving the educational degree of </w:t>
       </w:r>
-      <w:r>
-        <w:rPr>
-          <w:rFonts w:ascii="Times New Roman" w:eastAsia="Times New Roman" w:hAnsi="Times New Roman"/>
-          <w:sz w:val="28"/>
-          <w:szCs w:val="28"/>
-          <w:lang w:val="en-US" w:eastAsia="ru-RU"/>
-        </w:rPr>
-        <w:t>Master</w:t>
+      <w:proofErr w:type="gramStart"/>
+      <w:r>
+        <w:rPr>
+          <w:rFonts w:ascii="Times New Roman" w:eastAsia="Times New Roman" w:hAnsi="Times New Roman"/>
+          <w:sz w:val="28"/>
+          <w:szCs w:val="28"/>
+          <w:lang w:val="en-US" w:eastAsia="ru-RU"/>
+        </w:rPr>
+        <w:t xml:space="preserve">{{ </w:t>
+      </w:r>
+      <w:r>
+        <w:rPr>
+          <w:rFonts w:ascii="Times New Roman" w:eastAsia="Times New Roman" w:hAnsi="Times New Roman"/>
+          <w:sz w:val="28"/>
+          <w:szCs w:val="28"/>
+          <w:lang w:val="en-US" w:eastAsia="ru-RU"/>
+        </w:rPr>
+        <w:t>education</w:t>
+      </w:r>
+      <w:proofErr w:type="gramEnd"/>
+      <w:r>
+        <w:rPr>
+          <w:rFonts w:ascii="Times New Roman" w:eastAsia="Times New Roman" w:hAnsi="Times New Roman"/>
+          <w:sz w:val="28"/>
+          <w:szCs w:val="28"/>
+          <w:lang w:val="en-US" w:eastAsia="ru-RU"/>
+        </w:rPr>
+        <w:t>_</w:t>
+      </w:r>
+      <w:bookmarkStart w:id="0" w:name="_GoBack"/>
+      <w:bookmarkEnd w:id="0"/>
+      <w:r>
+        <w:rPr>
+          <w:rFonts w:ascii="Times New Roman" w:eastAsia="Times New Roman" w:hAnsi="Times New Roman"/>
+          <w:sz w:val="28"/>
+          <w:szCs w:val="28"/>
+          <w:lang w:val="en-US" w:eastAsia="ru-RU"/>
+        </w:rPr>
+        <w:t>degree }}</w:t>
       </w:r>
       <w:r>
         <w:rPr>
@@ -1714,25 +1730,34 @@
         </w:rPr>
         <w:t xml:space="preserve"> will take place in </w:t>
       </w:r>
-      <w:bookmarkStart w:id="8" w:name="Finish"/>
-      <w:r>
-        <w:rPr>
-          <w:rFonts w:ascii="Times New Roman" w:eastAsia="Times New Roman" w:hAnsi="Times New Roman"/>
-          <w:sz w:val="28"/>
-          <w:szCs w:val="28"/>
-          <w:lang w:val="en-US" w:eastAsia="ru-RU"/>
-        </w:rPr>
-        <w:t>June, 20</w:t>
-      </w:r>
-      <w:bookmarkEnd w:id="8"/>
-      <w:r>
-        <w:rPr>
-          <w:rFonts w:ascii="Times New Roman" w:eastAsia="Times New Roman" w:hAnsi="Times New Roman"/>
-          <w:sz w:val="28"/>
-          <w:szCs w:val="28"/>
-          <w:lang w:val="en-US" w:eastAsia="ru-RU"/>
-        </w:rPr>
-        <w:t>21</w:t>
+      <w:r>
+        <w:rPr>
+          <w:rFonts w:ascii="Times New Roman" w:eastAsia="Times New Roman" w:hAnsi="Times New Roman"/>
+          <w:sz w:val="28"/>
+          <w:szCs w:val="28"/>
+          <w:lang w:val="en-US" w:eastAsia="ru-RU"/>
+        </w:rPr>
+        <w:t xml:space="preserve">{{ </w:t>
+      </w:r>
+      <w:proofErr w:type="spellStart"/>
+      <w:r>
+        <w:rPr>
+          <w:rFonts w:ascii="Times New Roman" w:eastAsia="Times New Roman" w:hAnsi="Times New Roman"/>
+          <w:sz w:val="28"/>
+          <w:szCs w:val="28"/>
+          <w:lang w:val="en-US" w:eastAsia="ru-RU"/>
+        </w:rPr>
+        <w:t>grad_year</w:t>
+      </w:r>
+      <w:proofErr w:type="spellEnd"/>
+      <w:r>
+        <w:rPr>
+          <w:rFonts w:ascii="Times New Roman" w:eastAsia="Times New Roman" w:hAnsi="Times New Roman"/>
+          <w:sz w:val="28"/>
+          <w:szCs w:val="28"/>
+          <w:lang w:val="en-US" w:eastAsia="ru-RU"/>
+        </w:rPr>
+        <w:t xml:space="preserve"> }}</w:t>
       </w:r>
       <w:r>
         <w:rPr>
@@ -1771,7 +1796,6 @@
         <w:spacing w:after="0" w:line="240" w:lineRule="auto"/>
         <w:rPr>
           <w:rFonts w:ascii="Times New Roman" w:eastAsia="Times New Roman" w:hAnsi="Times New Roman"/>
-          <w:b/>
           <w:sz w:val="28"/>
           <w:szCs w:val="28"/>
           <w:lang w:val="en-US" w:eastAsia="ru-RU"/>
@@ -1787,29 +1811,17 @@
         </w:rPr>
         <w:t xml:space="preserve">      </w:t>
       </w:r>
-      <w:bookmarkStart w:id="9" w:name="One"/>
-      <w:r>
-        <w:rPr>
-          <w:rFonts w:ascii="Times New Roman" w:eastAsia="Times New Roman" w:hAnsi="Times New Roman"/>
-          <w:b/>
-          <w:sz w:val="28"/>
-          <w:szCs w:val="28"/>
-          <w:lang w:val="en-US" w:eastAsia="ru-RU"/>
-        </w:rPr>
-        <w:t>First vice-rector</w:t>
-      </w:r>
-      <w:bookmarkEnd w:id="9"/>
-      <w:r>
-        <w:rPr>
-          <w:rFonts w:ascii="Times New Roman" w:eastAsia="Times New Roman" w:hAnsi="Times New Roman"/>
-          <w:b/>
-          <w:sz w:val="28"/>
-          <w:szCs w:val="28"/>
-          <w:lang w:val="en-US" w:eastAsia="ru-RU"/>
-        </w:rPr>
-        <w:t xml:space="preserve">                                                                   </w:t>
-      </w:r>
-      <w:bookmarkStart w:id="10" w:name="Two"/>
+      <w:proofErr w:type="gramStart"/>
+      <w:r>
+        <w:rPr>
+          <w:rFonts w:ascii="Times New Roman" w:eastAsia="Times New Roman" w:hAnsi="Times New Roman"/>
+          <w:b/>
+          <w:sz w:val="28"/>
+          <w:szCs w:val="28"/>
+          <w:lang w:val="en-US" w:eastAsia="ru-RU"/>
+        </w:rPr>
+        <w:t xml:space="preserve">{{ </w:t>
+      </w:r>
       <w:proofErr w:type="spellStart"/>
       <w:r>
         <w:rPr>
@@ -1819,21 +1831,102 @@
           <w:szCs w:val="28"/>
           <w:lang w:val="en-US" w:eastAsia="ru-RU"/>
         </w:rPr>
-        <w:t>D.Chernyshev</w:t>
-      </w:r>
-      <w:bookmarkEnd w:id="10"/>
+        <w:t>rector</w:t>
+      </w:r>
+      <w:proofErr w:type="gramEnd"/>
+      <w:r>
+        <w:rPr>
+          <w:rFonts w:ascii="Times New Roman" w:eastAsia="Times New Roman" w:hAnsi="Times New Roman"/>
+          <w:b/>
+          <w:sz w:val="28"/>
+          <w:szCs w:val="28"/>
+          <w:lang w:val="en-US" w:eastAsia="ru-RU"/>
+        </w:rPr>
+        <w:t>_type</w:t>
+      </w:r>
       <w:proofErr w:type="spellEnd"/>
-    </w:p>
-    <w:p>
-      <w:pPr>
-        <w:spacing w:after="0" w:line="240" w:lineRule="auto"/>
-        <w:rPr>
-          <w:rFonts w:ascii="Times New Roman" w:eastAsia="Times New Roman" w:hAnsi="Times New Roman"/>
-          <w:sz w:val="28"/>
-          <w:szCs w:val="28"/>
-          <w:lang w:val="en-US" w:eastAsia="ru-RU"/>
-        </w:rPr>
-      </w:pPr>
+      <w:r>
+        <w:rPr>
+          <w:rFonts w:ascii="Times New Roman" w:eastAsia="Times New Roman" w:hAnsi="Times New Roman"/>
+          <w:b/>
+          <w:sz w:val="28"/>
+          <w:szCs w:val="28"/>
+          <w:lang w:val="en-US" w:eastAsia="ru-RU"/>
+        </w:rPr>
+        <w:t xml:space="preserve"> }}                      </w:t>
+      </w:r>
+      <w:r>
+        <w:rPr>
+          <w:rFonts w:ascii="Times New Roman" w:eastAsia="Times New Roman" w:hAnsi="Times New Roman"/>
+          <w:b/>
+          <w:sz w:val="28"/>
+          <w:szCs w:val="28"/>
+          <w:lang w:val="en-US" w:eastAsia="ru-RU"/>
+        </w:rPr>
+        <w:t xml:space="preserve">   </w:t>
+      </w:r>
+      <w:r>
+        <w:rPr>
+          <w:rFonts w:ascii="Times New Roman" w:eastAsia="Times New Roman" w:hAnsi="Times New Roman"/>
+          <w:b/>
+          <w:sz w:val="28"/>
+          <w:szCs w:val="28"/>
+          <w:lang w:val="en-US" w:eastAsia="ru-RU"/>
+        </w:rPr>
+        <w:t xml:space="preserve"> </w:t>
+      </w:r>
+      <w:r>
+        <w:rPr>
+          <w:rFonts w:ascii="Times New Roman" w:eastAsia="Times New Roman" w:hAnsi="Times New Roman"/>
+          <w:b/>
+          <w:sz w:val="28"/>
+          <w:szCs w:val="28"/>
+          <w:lang w:val="en-US" w:eastAsia="ru-RU"/>
+        </w:rPr>
+        <w:t xml:space="preserve">                                         </w:t>
+      </w:r>
+      <w:r>
+        <w:rPr>
+          <w:rFonts w:ascii="Times New Roman" w:eastAsia="Times New Roman" w:hAnsi="Times New Roman"/>
+          <w:b/>
+          <w:sz w:val="28"/>
+          <w:szCs w:val="28"/>
+          <w:lang w:val="en-US" w:eastAsia="ru-RU"/>
+        </w:rPr>
+        <w:t xml:space="preserve"> { </w:t>
+      </w:r>
+      <w:proofErr w:type="spellStart"/>
+      <w:r>
+        <w:rPr>
+          <w:rFonts w:ascii="Times New Roman" w:eastAsia="Times New Roman" w:hAnsi="Times New Roman"/>
+          <w:b/>
+          <w:sz w:val="28"/>
+          <w:szCs w:val="28"/>
+          <w:lang w:val="en-US" w:eastAsia="ru-RU"/>
+        </w:rPr>
+        <w:t>rector_name</w:t>
+      </w:r>
+      <w:proofErr w:type="spellEnd"/>
+      <w:r>
+        <w:rPr>
+          <w:rFonts w:ascii="Times New Roman" w:eastAsia="Times New Roman" w:hAnsi="Times New Roman"/>
+          <w:b/>
+          <w:sz w:val="28"/>
+          <w:szCs w:val="28"/>
+          <w:lang w:val="en-US" w:eastAsia="ru-RU"/>
+        </w:rPr>
+        <w:t xml:space="preserve"> }}</w:t>
+      </w:r>
+      <w:r>
+        <w:rPr>
+          <w:rFonts w:ascii="Times New Roman" w:eastAsia="Times New Roman" w:hAnsi="Times New Roman"/>
+          <w:b/>
+          <w:sz w:val="28"/>
+          <w:szCs w:val="28"/>
+          <w:lang w:val="en-US" w:eastAsia="ru-RU"/>
+        </w:rPr>
+        <w:t xml:space="preserve">  </w:t>
+      </w:r>
     </w:p>
     <w:p>
       <w:pPr>
@@ -2738,7 +2831,7 @@
 </file>
 
 <file path=customXml/itemProps1.xml><?xml version="1.0" encoding="utf-8"?>
-<ds:datastoreItem xmlns:ds="http://schemas.openxmlformats.org/officeDocument/2006/customXml" ds:itemID="{77D35EDB-E573-4A04-98AA-1625CCA77194}">
+<ds:datastoreItem xmlns:ds="http://schemas.openxmlformats.org/officeDocument/2006/customXml" ds:itemID="{CF3CD9C9-69D2-4373-87CB-7CF2EAB922CC}">
   <ds:schemaRefs>
     <ds:schemaRef ds:uri="http://schemas.openxmlformats.org/officeDocument/2006/bibliography"/>
   </ds:schemaRefs>

</xml_diff>